<commit_message>
TCC (RES_024_2022): fichas novas.
</commit_message>
<xml_diff>
--- a/_SIS/Consulta/GradeAntiga/SIS_AcademicoAntigo_PreProjeto_FichaTCC1.docx
+++ b/_SIS/Consulta/GradeAntiga/SIS_AcademicoAntigo_PreProjeto_FichaTCC1.docx
@@ -1,6 +1,6 @@
 
 <file path=word/document.xml><?xml version="1.0" encoding="utf-8"?>
-<w:document xmlns:wpc="http://schemas.microsoft.com/office/word/2010/wordprocessingCanvas" xmlns:cx="http://schemas.microsoft.com/office/drawing/2014/chartex" xmlns:cx1="http://schemas.microsoft.com/office/drawing/2015/9/8/chartex" xmlns:cx2="http://schemas.microsoft.com/office/drawing/2015/10/21/chartex" xmlns:cx3="http://schemas.microsoft.com/office/drawing/2016/5/9/chartex" xmlns:cx4="http://schemas.microsoft.com/office/drawing/2016/5/10/chartex" xmlns:cx5="http://schemas.microsoft.com/office/drawing/2016/5/11/chartex" xmlns:cx6="http://schemas.microsoft.com/office/drawing/2016/5/12/chartex" xmlns:cx7="http://schemas.microsoft.com/office/drawing/2016/5/13/chartex" xmlns:cx8="http://schemas.microsoft.com/office/drawing/2016/5/14/chartex" xmlns:mc="http://schemas.openxmlformats.org/markup-compatibility/2006" xmlns:aink="http://schemas.microsoft.com/office/drawing/2016/ink" xmlns:am3d="http://schemas.microsoft.com/office/drawing/2017/model3d" xmlns:o="urn:schemas-microsoft-com:office:office" xmlns:r="http://schemas.openxmlformats.org/officeDocument/2006/relationships" xmlns:m="http://schemas.openxmlformats.org/officeDocument/2006/math" xmlns:v="urn:schemas-microsoft-com:vml" xmlns:wp14="http://schemas.microsoft.com/office/word/2010/wordprocessingDrawing" xmlns:wp="http://schemas.openxmlformats.org/drawingml/2006/wordprocessingDrawing" xmlns:w10="urn:schemas-microsoft-com:office:word" xmlns:w="http://schemas.openxmlformats.org/wordprocessingml/2006/main" xmlns:w14="http://schemas.microsoft.com/office/word/2010/wordml" xmlns:w15="http://schemas.microsoft.com/office/word/2012/wordml" xmlns:w16cex="http://schemas.microsoft.com/office/word/2018/wordml/cex" xmlns:w16cid="http://schemas.microsoft.com/office/word/2016/wordml/cid" xmlns:w16="http://schemas.microsoft.com/office/word/2018/wordml" xmlns:w16sdtdh="http://schemas.microsoft.com/office/word/2020/wordml/sdtdatahash" xmlns:w16se="http://schemas.microsoft.com/office/word/2015/wordml/symex" xmlns:wpg="http://schemas.microsoft.com/office/word/2010/wordprocessingGroup" xmlns:wpi="http://schemas.microsoft.com/office/word/2010/wordprocessingInk" xmlns:wne="http://schemas.microsoft.com/office/word/2006/wordml" xmlns:wps="http://schemas.microsoft.com/office/word/2010/wordprocessingShape" mc:Ignorable="w14 w15 w16se w16cid w16 w16cex w16sdtdh wp14">
+<w:document xmlns:wpc="http://schemas.microsoft.com/office/word/2010/wordprocessingCanvas" xmlns:cx="http://schemas.microsoft.com/office/drawing/2014/chartex" xmlns:cx1="http://schemas.microsoft.com/office/drawing/2015/9/8/chartex" xmlns:cx2="http://schemas.microsoft.com/office/drawing/2015/10/21/chartex" xmlns:cx3="http://schemas.microsoft.com/office/drawing/2016/5/9/chartex" xmlns:cx4="http://schemas.microsoft.com/office/drawing/2016/5/10/chartex" xmlns:cx5="http://schemas.microsoft.com/office/drawing/2016/5/11/chartex" xmlns:cx6="http://schemas.microsoft.com/office/drawing/2016/5/12/chartex" xmlns:cx7="http://schemas.microsoft.com/office/drawing/2016/5/13/chartex" xmlns:cx8="http://schemas.microsoft.com/office/drawing/2016/5/14/chartex" xmlns:mc="http://schemas.openxmlformats.org/markup-compatibility/2006" xmlns:aink="http://schemas.microsoft.com/office/drawing/2016/ink" xmlns:am3d="http://schemas.microsoft.com/office/drawing/2017/model3d" xmlns:o="urn:schemas-microsoft-com:office:office" xmlns:oel="http://schemas.microsoft.com/office/2019/extlst" xmlns:r="http://schemas.openxmlformats.org/officeDocument/2006/relationships" xmlns:m="http://schemas.openxmlformats.org/officeDocument/2006/math" xmlns:v="urn:schemas-microsoft-com:vml" xmlns:wp14="http://schemas.microsoft.com/office/word/2010/wordprocessingDrawing" xmlns:wp="http://schemas.openxmlformats.org/drawingml/2006/wordprocessingDrawing" xmlns:w10="urn:schemas-microsoft-com:office:word" xmlns:w="http://schemas.openxmlformats.org/wordprocessingml/2006/main" xmlns:w14="http://schemas.microsoft.com/office/word/2010/wordml" xmlns:w15="http://schemas.microsoft.com/office/word/2012/wordml" xmlns:w16cex="http://schemas.microsoft.com/office/word/2018/wordml/cex" xmlns:w16cid="http://schemas.microsoft.com/office/word/2016/wordml/cid" xmlns:w16="http://schemas.microsoft.com/office/word/2018/wordml" xmlns:w16du="http://schemas.microsoft.com/office/word/2023/wordml/word16du" xmlns:w16sdtdh="http://schemas.microsoft.com/office/word/2020/wordml/sdtdatahash" xmlns:w16se="http://schemas.microsoft.com/office/word/2015/wordml/symex" xmlns:wpg="http://schemas.microsoft.com/office/word/2010/wordprocessingGroup" xmlns:wpi="http://schemas.microsoft.com/office/word/2010/wordprocessingInk" xmlns:wne="http://schemas.microsoft.com/office/word/2006/wordml" xmlns:wps="http://schemas.microsoft.com/office/word/2010/wordprocessingShape" mc:Ignorable="w14 w15 w16se w16cid w16 w16cex w16sdtdh wp14">
   <w:body>
     <w:p>
       <w:pPr>
@@ -4372,7 +4372,7 @@
       <w:tr>
         <w:trPr>
           <w:cantSplit/>
-          <w:trHeight w:val="451"/>
+          <w:trHeight w:val="902"/>
           <w:jc w:val="center"/>
         </w:trPr>
         <w:tc>
@@ -4496,6 +4496,7 @@
       <w:tr>
         <w:trPr>
           <w:cantSplit/>
+          <w:trHeight w:val="689"/>
           <w:jc w:val="center"/>
         </w:trPr>
         <w:tc>
@@ -4628,7 +4629,7 @@
 </file>
 
 <file path=word/endnotes.xml><?xml version="1.0" encoding="utf-8"?>
-<w:endnotes xmlns:wpc="http://schemas.microsoft.com/office/word/2010/wordprocessingCanvas" xmlns:cx="http://schemas.microsoft.com/office/drawing/2014/chartex" xmlns:cx1="http://schemas.microsoft.com/office/drawing/2015/9/8/chartex" xmlns:cx2="http://schemas.microsoft.com/office/drawing/2015/10/21/chartex" xmlns:cx3="http://schemas.microsoft.com/office/drawing/2016/5/9/chartex" xmlns:cx4="http://schemas.microsoft.com/office/drawing/2016/5/10/chartex" xmlns:cx5="http://schemas.microsoft.com/office/drawing/2016/5/11/chartex" xmlns:cx6="http://schemas.microsoft.com/office/drawing/2016/5/12/chartex" xmlns:cx7="http://schemas.microsoft.com/office/drawing/2016/5/13/chartex" xmlns:cx8="http://schemas.microsoft.com/office/drawing/2016/5/14/chartex" xmlns:mc="http://schemas.openxmlformats.org/markup-compatibility/2006" xmlns:aink="http://schemas.microsoft.com/office/drawing/2016/ink" xmlns:am3d="http://schemas.microsoft.com/office/drawing/2017/model3d" xmlns:o="urn:schemas-microsoft-com:office:office" xmlns:r="http://schemas.openxmlformats.org/officeDocument/2006/relationships" xmlns:m="http://schemas.openxmlformats.org/officeDocument/2006/math" xmlns:v="urn:schemas-microsoft-com:vml" xmlns:wp14="http://schemas.microsoft.com/office/word/2010/wordprocessingDrawing" xmlns:wp="http://schemas.openxmlformats.org/drawingml/2006/wordprocessingDrawing" xmlns:w10="urn:schemas-microsoft-com:office:word" xmlns:w="http://schemas.openxmlformats.org/wordprocessingml/2006/main" xmlns:w14="http://schemas.microsoft.com/office/word/2010/wordml" xmlns:w15="http://schemas.microsoft.com/office/word/2012/wordml" xmlns:w16cex="http://schemas.microsoft.com/office/word/2018/wordml/cex" xmlns:w16cid="http://schemas.microsoft.com/office/word/2016/wordml/cid" xmlns:w16="http://schemas.microsoft.com/office/word/2018/wordml" xmlns:w16sdtdh="http://schemas.microsoft.com/office/word/2020/wordml/sdtdatahash" xmlns:w16se="http://schemas.microsoft.com/office/word/2015/wordml/symex" xmlns:wpg="http://schemas.microsoft.com/office/word/2010/wordprocessingGroup" xmlns:wpi="http://schemas.microsoft.com/office/word/2010/wordprocessingInk" xmlns:wne="http://schemas.microsoft.com/office/word/2006/wordml" xmlns:wps="http://schemas.microsoft.com/office/word/2010/wordprocessingShape" mc:Ignorable="w14 w15 w16se w16cid w16 w16cex w16sdtdh wp14">
+<w:endnotes xmlns:wpc="http://schemas.microsoft.com/office/word/2010/wordprocessingCanvas" xmlns:cx="http://schemas.microsoft.com/office/drawing/2014/chartex" xmlns:cx1="http://schemas.microsoft.com/office/drawing/2015/9/8/chartex" xmlns:cx2="http://schemas.microsoft.com/office/drawing/2015/10/21/chartex" xmlns:cx3="http://schemas.microsoft.com/office/drawing/2016/5/9/chartex" xmlns:cx4="http://schemas.microsoft.com/office/drawing/2016/5/10/chartex" xmlns:cx5="http://schemas.microsoft.com/office/drawing/2016/5/11/chartex" xmlns:cx6="http://schemas.microsoft.com/office/drawing/2016/5/12/chartex" xmlns:cx7="http://schemas.microsoft.com/office/drawing/2016/5/13/chartex" xmlns:cx8="http://schemas.microsoft.com/office/drawing/2016/5/14/chartex" xmlns:mc="http://schemas.openxmlformats.org/markup-compatibility/2006" xmlns:aink="http://schemas.microsoft.com/office/drawing/2016/ink" xmlns:am3d="http://schemas.microsoft.com/office/drawing/2017/model3d" xmlns:o="urn:schemas-microsoft-com:office:office" xmlns:oel="http://schemas.microsoft.com/office/2019/extlst" xmlns:r="http://schemas.openxmlformats.org/officeDocument/2006/relationships" xmlns:m="http://schemas.openxmlformats.org/officeDocument/2006/math" xmlns:v="urn:schemas-microsoft-com:vml" xmlns:wp14="http://schemas.microsoft.com/office/word/2010/wordprocessingDrawing" xmlns:wp="http://schemas.openxmlformats.org/drawingml/2006/wordprocessingDrawing" xmlns:w10="urn:schemas-microsoft-com:office:word" xmlns:w="http://schemas.openxmlformats.org/wordprocessingml/2006/main" xmlns:w14="http://schemas.microsoft.com/office/word/2010/wordml" xmlns:w15="http://schemas.microsoft.com/office/word/2012/wordml" xmlns:w16cex="http://schemas.microsoft.com/office/word/2018/wordml/cex" xmlns:w16cid="http://schemas.microsoft.com/office/word/2016/wordml/cid" xmlns:w16="http://schemas.microsoft.com/office/word/2018/wordml" xmlns:w16du="http://schemas.microsoft.com/office/word/2023/wordml/word16du" xmlns:w16sdtdh="http://schemas.microsoft.com/office/word/2020/wordml/sdtdatahash" xmlns:w16se="http://schemas.microsoft.com/office/word/2015/wordml/symex" xmlns:wpg="http://schemas.microsoft.com/office/word/2010/wordprocessingGroup" xmlns:wpi="http://schemas.microsoft.com/office/word/2010/wordprocessingInk" xmlns:wne="http://schemas.microsoft.com/office/word/2006/wordml" xmlns:wps="http://schemas.microsoft.com/office/word/2010/wordprocessingShape" mc:Ignorable="w14 w15 w16se w16cid w16 w16cex w16sdtdh wp14">
   <w:endnote w:type="separator" w:id="-1">
     <w:p>
       <w:r>
@@ -4647,7 +4648,7 @@
 </file>
 
 <file path=word/footnotes.xml><?xml version="1.0" encoding="utf-8"?>
-<w:footnotes xmlns:wpc="http://schemas.microsoft.com/office/word/2010/wordprocessingCanvas" xmlns:cx="http://schemas.microsoft.com/office/drawing/2014/chartex" xmlns:cx1="http://schemas.microsoft.com/office/drawing/2015/9/8/chartex" xmlns:cx2="http://schemas.microsoft.com/office/drawing/2015/10/21/chartex" xmlns:cx3="http://schemas.microsoft.com/office/drawing/2016/5/9/chartex" xmlns:cx4="http://schemas.microsoft.com/office/drawing/2016/5/10/chartex" xmlns:cx5="http://schemas.microsoft.com/office/drawing/2016/5/11/chartex" xmlns:cx6="http://schemas.microsoft.com/office/drawing/2016/5/12/chartex" xmlns:cx7="http://schemas.microsoft.com/office/drawing/2016/5/13/chartex" xmlns:cx8="http://schemas.microsoft.com/office/drawing/2016/5/14/chartex" xmlns:mc="http://schemas.openxmlformats.org/markup-compatibility/2006" xmlns:aink="http://schemas.microsoft.com/office/drawing/2016/ink" xmlns:am3d="http://schemas.microsoft.com/office/drawing/2017/model3d" xmlns:o="urn:schemas-microsoft-com:office:office" xmlns:r="http://schemas.openxmlformats.org/officeDocument/2006/relationships" xmlns:m="http://schemas.openxmlformats.org/officeDocument/2006/math" xmlns:v="urn:schemas-microsoft-com:vml" xmlns:wp14="http://schemas.microsoft.com/office/word/2010/wordprocessingDrawing" xmlns:wp="http://schemas.openxmlformats.org/drawingml/2006/wordprocessingDrawing" xmlns:w10="urn:schemas-microsoft-com:office:word" xmlns:w="http://schemas.openxmlformats.org/wordprocessingml/2006/main" xmlns:w14="http://schemas.microsoft.com/office/word/2010/wordml" xmlns:w15="http://schemas.microsoft.com/office/word/2012/wordml" xmlns:w16cex="http://schemas.microsoft.com/office/word/2018/wordml/cex" xmlns:w16cid="http://schemas.microsoft.com/office/word/2016/wordml/cid" xmlns:w16="http://schemas.microsoft.com/office/word/2018/wordml" xmlns:w16sdtdh="http://schemas.microsoft.com/office/word/2020/wordml/sdtdatahash" xmlns:w16se="http://schemas.microsoft.com/office/word/2015/wordml/symex" xmlns:wpg="http://schemas.microsoft.com/office/word/2010/wordprocessingGroup" xmlns:wpi="http://schemas.microsoft.com/office/word/2010/wordprocessingInk" xmlns:wne="http://schemas.microsoft.com/office/word/2006/wordml" xmlns:wps="http://schemas.microsoft.com/office/word/2010/wordprocessingShape" mc:Ignorable="w14 w15 w16se w16cid w16 w16cex w16sdtdh wp14">
+<w:footnotes xmlns:wpc="http://schemas.microsoft.com/office/word/2010/wordprocessingCanvas" xmlns:cx="http://schemas.microsoft.com/office/drawing/2014/chartex" xmlns:cx1="http://schemas.microsoft.com/office/drawing/2015/9/8/chartex" xmlns:cx2="http://schemas.microsoft.com/office/drawing/2015/10/21/chartex" xmlns:cx3="http://schemas.microsoft.com/office/drawing/2016/5/9/chartex" xmlns:cx4="http://schemas.microsoft.com/office/drawing/2016/5/10/chartex" xmlns:cx5="http://schemas.microsoft.com/office/drawing/2016/5/11/chartex" xmlns:cx6="http://schemas.microsoft.com/office/drawing/2016/5/12/chartex" xmlns:cx7="http://schemas.microsoft.com/office/drawing/2016/5/13/chartex" xmlns:cx8="http://schemas.microsoft.com/office/drawing/2016/5/14/chartex" xmlns:mc="http://schemas.openxmlformats.org/markup-compatibility/2006" xmlns:aink="http://schemas.microsoft.com/office/drawing/2016/ink" xmlns:am3d="http://schemas.microsoft.com/office/drawing/2017/model3d" xmlns:o="urn:schemas-microsoft-com:office:office" xmlns:oel="http://schemas.microsoft.com/office/2019/extlst" xmlns:r="http://schemas.openxmlformats.org/officeDocument/2006/relationships" xmlns:m="http://schemas.openxmlformats.org/officeDocument/2006/math" xmlns:v="urn:schemas-microsoft-com:vml" xmlns:wp14="http://schemas.microsoft.com/office/word/2010/wordprocessingDrawing" xmlns:wp="http://schemas.openxmlformats.org/drawingml/2006/wordprocessingDrawing" xmlns:w10="urn:schemas-microsoft-com:office:word" xmlns:w="http://schemas.openxmlformats.org/wordprocessingml/2006/main" xmlns:w14="http://schemas.microsoft.com/office/word/2010/wordml" xmlns:w15="http://schemas.microsoft.com/office/word/2012/wordml" xmlns:w16cex="http://schemas.microsoft.com/office/word/2018/wordml/cex" xmlns:w16cid="http://schemas.microsoft.com/office/word/2016/wordml/cid" xmlns:w16="http://schemas.microsoft.com/office/word/2018/wordml" xmlns:w16du="http://schemas.microsoft.com/office/word/2023/wordml/word16du" xmlns:w16sdtdh="http://schemas.microsoft.com/office/word/2020/wordml/sdtdatahash" xmlns:w16se="http://schemas.microsoft.com/office/word/2015/wordml/symex" xmlns:wpg="http://schemas.microsoft.com/office/word/2010/wordprocessingGroup" xmlns:wpi="http://schemas.microsoft.com/office/word/2010/wordprocessingInk" xmlns:wne="http://schemas.microsoft.com/office/word/2006/wordml" xmlns:wps="http://schemas.microsoft.com/office/word/2010/wordprocessingShape" mc:Ignorable="w14 w15 w16se w16cid w16 w16cex w16sdtdh wp14">
   <w:footnote w:type="separator" w:id="-1">
     <w:p>
       <w:r>
@@ -4666,7 +4667,7 @@
 </file>
 
 <file path=word/header1.xml><?xml version="1.0" encoding="utf-8"?>
-<w:hdr xmlns:wpc="http://schemas.microsoft.com/office/word/2010/wordprocessingCanvas" xmlns:cx="http://schemas.microsoft.com/office/drawing/2014/chartex" xmlns:cx1="http://schemas.microsoft.com/office/drawing/2015/9/8/chartex" xmlns:cx2="http://schemas.microsoft.com/office/drawing/2015/10/21/chartex" xmlns:cx3="http://schemas.microsoft.com/office/drawing/2016/5/9/chartex" xmlns:cx4="http://schemas.microsoft.com/office/drawing/2016/5/10/chartex" xmlns:cx5="http://schemas.microsoft.com/office/drawing/2016/5/11/chartex" xmlns:cx6="http://schemas.microsoft.com/office/drawing/2016/5/12/chartex" xmlns:cx7="http://schemas.microsoft.com/office/drawing/2016/5/13/chartex" xmlns:cx8="http://schemas.microsoft.com/office/drawing/2016/5/14/chartex" xmlns:mc="http://schemas.openxmlformats.org/markup-compatibility/2006" xmlns:aink="http://schemas.microsoft.com/office/drawing/2016/ink" xmlns:am3d="http://schemas.microsoft.com/office/drawing/2017/model3d" xmlns:o="urn:schemas-microsoft-com:office:office" xmlns:r="http://schemas.openxmlformats.org/officeDocument/2006/relationships" xmlns:m="http://schemas.openxmlformats.org/officeDocument/2006/math" xmlns:v="urn:schemas-microsoft-com:vml" xmlns:wp14="http://schemas.microsoft.com/office/word/2010/wordprocessingDrawing" xmlns:wp="http://schemas.openxmlformats.org/drawingml/2006/wordprocessingDrawing" xmlns:w10="urn:schemas-microsoft-com:office:word" xmlns:w="http://schemas.openxmlformats.org/wordprocessingml/2006/main" xmlns:w14="http://schemas.microsoft.com/office/word/2010/wordml" xmlns:w15="http://schemas.microsoft.com/office/word/2012/wordml" xmlns:w16cex="http://schemas.microsoft.com/office/word/2018/wordml/cex" xmlns:w16cid="http://schemas.microsoft.com/office/word/2016/wordml/cid" xmlns:w16="http://schemas.microsoft.com/office/word/2018/wordml" xmlns:w16sdtdh="http://schemas.microsoft.com/office/word/2020/wordml/sdtdatahash" xmlns:w16se="http://schemas.microsoft.com/office/word/2015/wordml/symex" xmlns:wpg="http://schemas.microsoft.com/office/word/2010/wordprocessingGroup" xmlns:wpi="http://schemas.microsoft.com/office/word/2010/wordprocessingInk" xmlns:wne="http://schemas.microsoft.com/office/word/2006/wordml" xmlns:wps="http://schemas.microsoft.com/office/word/2010/wordprocessingShape" mc:Ignorable="w14 w15 w16se w16cid w16 w16cex w16sdtdh wp14">
+<w:hdr xmlns:wpc="http://schemas.microsoft.com/office/word/2010/wordprocessingCanvas" xmlns:cx="http://schemas.microsoft.com/office/drawing/2014/chartex" xmlns:cx1="http://schemas.microsoft.com/office/drawing/2015/9/8/chartex" xmlns:cx2="http://schemas.microsoft.com/office/drawing/2015/10/21/chartex" xmlns:cx3="http://schemas.microsoft.com/office/drawing/2016/5/9/chartex" xmlns:cx4="http://schemas.microsoft.com/office/drawing/2016/5/10/chartex" xmlns:cx5="http://schemas.microsoft.com/office/drawing/2016/5/11/chartex" xmlns:cx6="http://schemas.microsoft.com/office/drawing/2016/5/12/chartex" xmlns:cx7="http://schemas.microsoft.com/office/drawing/2016/5/13/chartex" xmlns:cx8="http://schemas.microsoft.com/office/drawing/2016/5/14/chartex" xmlns:mc="http://schemas.openxmlformats.org/markup-compatibility/2006" xmlns:aink="http://schemas.microsoft.com/office/drawing/2016/ink" xmlns:am3d="http://schemas.microsoft.com/office/drawing/2017/model3d" xmlns:o="urn:schemas-microsoft-com:office:office" xmlns:oel="http://schemas.microsoft.com/office/2019/extlst" xmlns:r="http://schemas.openxmlformats.org/officeDocument/2006/relationships" xmlns:m="http://schemas.openxmlformats.org/officeDocument/2006/math" xmlns:v="urn:schemas-microsoft-com:vml" xmlns:wp14="http://schemas.microsoft.com/office/word/2010/wordprocessingDrawing" xmlns:wp="http://schemas.openxmlformats.org/drawingml/2006/wordprocessingDrawing" xmlns:w10="urn:schemas-microsoft-com:office:word" xmlns:w="http://schemas.openxmlformats.org/wordprocessingml/2006/main" xmlns:w14="http://schemas.microsoft.com/office/word/2010/wordml" xmlns:w15="http://schemas.microsoft.com/office/word/2012/wordml" xmlns:w16cex="http://schemas.microsoft.com/office/word/2018/wordml/cex" xmlns:w16cid="http://schemas.microsoft.com/office/word/2016/wordml/cid" xmlns:w16="http://schemas.microsoft.com/office/word/2018/wordml" xmlns:w16du="http://schemas.microsoft.com/office/word/2023/wordml/word16du" xmlns:w16sdtdh="http://schemas.microsoft.com/office/word/2020/wordml/sdtdatahash" xmlns:w16se="http://schemas.microsoft.com/office/word/2015/wordml/symex" xmlns:wpg="http://schemas.microsoft.com/office/word/2010/wordprocessingGroup" xmlns:wpi="http://schemas.microsoft.com/office/word/2010/wordprocessingInk" xmlns:wne="http://schemas.microsoft.com/office/word/2006/wordml" xmlns:wps="http://schemas.microsoft.com/office/word/2010/wordprocessingShape" mc:Ignorable="w14 w15 w16se w16cid w16 w16cex w16sdtdh wp14">
   <w:p>
     <w:pPr>
       <w:pStyle w:val="Cabealho"/>
@@ -4681,7 +4682,7 @@
 </file>
 
 <file path=word/header2.xml><?xml version="1.0" encoding="utf-8"?>
-<w:hdr xmlns:wpc="http://schemas.microsoft.com/office/word/2010/wordprocessingCanvas" xmlns:cx="http://schemas.microsoft.com/office/drawing/2014/chartex" xmlns:cx1="http://schemas.microsoft.com/office/drawing/2015/9/8/chartex" xmlns:cx2="http://schemas.microsoft.com/office/drawing/2015/10/21/chartex" xmlns:cx3="http://schemas.microsoft.com/office/drawing/2016/5/9/chartex" xmlns:cx4="http://schemas.microsoft.com/office/drawing/2016/5/10/chartex" xmlns:cx5="http://schemas.microsoft.com/office/drawing/2016/5/11/chartex" xmlns:cx6="http://schemas.microsoft.com/office/drawing/2016/5/12/chartex" xmlns:cx7="http://schemas.microsoft.com/office/drawing/2016/5/13/chartex" xmlns:cx8="http://schemas.microsoft.com/office/drawing/2016/5/14/chartex" xmlns:mc="http://schemas.openxmlformats.org/markup-compatibility/2006" xmlns:aink="http://schemas.microsoft.com/office/drawing/2016/ink" xmlns:am3d="http://schemas.microsoft.com/office/drawing/2017/model3d" xmlns:o="urn:schemas-microsoft-com:office:office" xmlns:r="http://schemas.openxmlformats.org/officeDocument/2006/relationships" xmlns:m="http://schemas.openxmlformats.org/officeDocument/2006/math" xmlns:v="urn:schemas-microsoft-com:vml" xmlns:wp14="http://schemas.microsoft.com/office/word/2010/wordprocessingDrawing" xmlns:wp="http://schemas.openxmlformats.org/drawingml/2006/wordprocessingDrawing" xmlns:w10="urn:schemas-microsoft-com:office:word" xmlns:w="http://schemas.openxmlformats.org/wordprocessingml/2006/main" xmlns:w14="http://schemas.microsoft.com/office/word/2010/wordml" xmlns:w15="http://schemas.microsoft.com/office/word/2012/wordml" xmlns:w16cex="http://schemas.microsoft.com/office/word/2018/wordml/cex" xmlns:w16cid="http://schemas.microsoft.com/office/word/2016/wordml/cid" xmlns:w16="http://schemas.microsoft.com/office/word/2018/wordml" xmlns:w16sdtdh="http://schemas.microsoft.com/office/word/2020/wordml/sdtdatahash" xmlns:w16se="http://schemas.microsoft.com/office/word/2015/wordml/symex" xmlns:wpg="http://schemas.microsoft.com/office/word/2010/wordprocessingGroup" xmlns:wpi="http://schemas.microsoft.com/office/word/2010/wordprocessingInk" xmlns:wne="http://schemas.microsoft.com/office/word/2006/wordml" xmlns:wps="http://schemas.microsoft.com/office/word/2010/wordprocessingShape" mc:Ignorable="w14 w15 w16se w16cid w16 w16cex w16sdtdh wp14">
+<w:hdr xmlns:wpc="http://schemas.microsoft.com/office/word/2010/wordprocessingCanvas" xmlns:cx="http://schemas.microsoft.com/office/drawing/2014/chartex" xmlns:cx1="http://schemas.microsoft.com/office/drawing/2015/9/8/chartex" xmlns:cx2="http://schemas.microsoft.com/office/drawing/2015/10/21/chartex" xmlns:cx3="http://schemas.microsoft.com/office/drawing/2016/5/9/chartex" xmlns:cx4="http://schemas.microsoft.com/office/drawing/2016/5/10/chartex" xmlns:cx5="http://schemas.microsoft.com/office/drawing/2016/5/11/chartex" xmlns:cx6="http://schemas.microsoft.com/office/drawing/2016/5/12/chartex" xmlns:cx7="http://schemas.microsoft.com/office/drawing/2016/5/13/chartex" xmlns:cx8="http://schemas.microsoft.com/office/drawing/2016/5/14/chartex" xmlns:mc="http://schemas.openxmlformats.org/markup-compatibility/2006" xmlns:aink="http://schemas.microsoft.com/office/drawing/2016/ink" xmlns:am3d="http://schemas.microsoft.com/office/drawing/2017/model3d" xmlns:o="urn:schemas-microsoft-com:office:office" xmlns:oel="http://schemas.microsoft.com/office/2019/extlst" xmlns:r="http://schemas.openxmlformats.org/officeDocument/2006/relationships" xmlns:m="http://schemas.openxmlformats.org/officeDocument/2006/math" xmlns:v="urn:schemas-microsoft-com:vml" xmlns:wp14="http://schemas.microsoft.com/office/word/2010/wordprocessingDrawing" xmlns:wp="http://schemas.openxmlformats.org/drawingml/2006/wordprocessingDrawing" xmlns:w10="urn:schemas-microsoft-com:office:word" xmlns:w="http://schemas.openxmlformats.org/wordprocessingml/2006/main" xmlns:w14="http://schemas.microsoft.com/office/word/2010/wordml" xmlns:w15="http://schemas.microsoft.com/office/word/2012/wordml" xmlns:w16cex="http://schemas.microsoft.com/office/word/2018/wordml/cex" xmlns:w16cid="http://schemas.microsoft.com/office/word/2016/wordml/cid" xmlns:w16="http://schemas.microsoft.com/office/word/2018/wordml" xmlns:w16du="http://schemas.microsoft.com/office/word/2023/wordml/word16du" xmlns:w16sdtdh="http://schemas.microsoft.com/office/word/2020/wordml/sdtdatahash" xmlns:w16se="http://schemas.microsoft.com/office/word/2015/wordml/symex" xmlns:wpg="http://schemas.microsoft.com/office/word/2010/wordprocessingGroup" xmlns:wpi="http://schemas.microsoft.com/office/word/2010/wordprocessingInk" xmlns:wne="http://schemas.microsoft.com/office/word/2006/wordml" xmlns:wps="http://schemas.microsoft.com/office/word/2010/wordprocessingShape" mc:Ignorable="w14 w15 w16se w16cid w16 w16cex w16sdtdh wp14">
   <w:tbl>
     <w:tblPr>
       <w:tblW w:w="0" w:type="auto"/>
@@ -4783,7 +4784,7 @@
 </file>
 
 <file path=word/numbering.xml><?xml version="1.0" encoding="utf-8"?>
-<w:numbering xmlns:wpc="http://schemas.microsoft.com/office/word/2010/wordprocessingCanvas" xmlns:cx="http://schemas.microsoft.com/office/drawing/2014/chartex" xmlns:cx1="http://schemas.microsoft.com/office/drawing/2015/9/8/chartex" xmlns:cx2="http://schemas.microsoft.com/office/drawing/2015/10/21/chartex" xmlns:cx3="http://schemas.microsoft.com/office/drawing/2016/5/9/chartex" xmlns:cx4="http://schemas.microsoft.com/office/drawing/2016/5/10/chartex" xmlns:cx5="http://schemas.microsoft.com/office/drawing/2016/5/11/chartex" xmlns:cx6="http://schemas.microsoft.com/office/drawing/2016/5/12/chartex" xmlns:cx7="http://schemas.microsoft.com/office/drawing/2016/5/13/chartex" xmlns:cx8="http://schemas.microsoft.com/office/drawing/2016/5/14/chartex" xmlns:mc="http://schemas.openxmlformats.org/markup-compatibility/2006" xmlns:aink="http://schemas.microsoft.com/office/drawing/2016/ink" xmlns:am3d="http://schemas.microsoft.com/office/drawing/2017/model3d" xmlns:o="urn:schemas-microsoft-com:office:office" xmlns:r="http://schemas.openxmlformats.org/officeDocument/2006/relationships" xmlns:m="http://schemas.openxmlformats.org/officeDocument/2006/math" xmlns:v="urn:schemas-microsoft-com:vml" xmlns:wp14="http://schemas.microsoft.com/office/word/2010/wordprocessingDrawing" xmlns:wp="http://schemas.openxmlformats.org/drawingml/2006/wordprocessingDrawing" xmlns:w10="urn:schemas-microsoft-com:office:word" xmlns:w="http://schemas.openxmlformats.org/wordprocessingml/2006/main" xmlns:w14="http://schemas.microsoft.com/office/word/2010/wordml" xmlns:w15="http://schemas.microsoft.com/office/word/2012/wordml" xmlns:w16cex="http://schemas.microsoft.com/office/word/2018/wordml/cex" xmlns:w16cid="http://schemas.microsoft.com/office/word/2016/wordml/cid" xmlns:w16="http://schemas.microsoft.com/office/word/2018/wordml" xmlns:w16sdtdh="http://schemas.microsoft.com/office/word/2020/wordml/sdtdatahash" xmlns:w16se="http://schemas.microsoft.com/office/word/2015/wordml/symex" xmlns:wpg="http://schemas.microsoft.com/office/word/2010/wordprocessingGroup" xmlns:wpi="http://schemas.microsoft.com/office/word/2010/wordprocessingInk" xmlns:wne="http://schemas.microsoft.com/office/word/2006/wordml" xmlns:wps="http://schemas.microsoft.com/office/word/2010/wordprocessingShape" mc:Ignorable="w14 w15 w16se w16cid w16 w16cex w16sdtdh wp14">
+<w:numbering xmlns:wpc="http://schemas.microsoft.com/office/word/2010/wordprocessingCanvas" xmlns:cx="http://schemas.microsoft.com/office/drawing/2014/chartex" xmlns:cx1="http://schemas.microsoft.com/office/drawing/2015/9/8/chartex" xmlns:cx2="http://schemas.microsoft.com/office/drawing/2015/10/21/chartex" xmlns:cx3="http://schemas.microsoft.com/office/drawing/2016/5/9/chartex" xmlns:cx4="http://schemas.microsoft.com/office/drawing/2016/5/10/chartex" xmlns:cx5="http://schemas.microsoft.com/office/drawing/2016/5/11/chartex" xmlns:cx6="http://schemas.microsoft.com/office/drawing/2016/5/12/chartex" xmlns:cx7="http://schemas.microsoft.com/office/drawing/2016/5/13/chartex" xmlns:cx8="http://schemas.microsoft.com/office/drawing/2016/5/14/chartex" xmlns:mc="http://schemas.openxmlformats.org/markup-compatibility/2006" xmlns:aink="http://schemas.microsoft.com/office/drawing/2016/ink" xmlns:am3d="http://schemas.microsoft.com/office/drawing/2017/model3d" xmlns:o="urn:schemas-microsoft-com:office:office" xmlns:oel="http://schemas.microsoft.com/office/2019/extlst" xmlns:r="http://schemas.openxmlformats.org/officeDocument/2006/relationships" xmlns:m="http://schemas.openxmlformats.org/officeDocument/2006/math" xmlns:v="urn:schemas-microsoft-com:vml" xmlns:wp14="http://schemas.microsoft.com/office/word/2010/wordprocessingDrawing" xmlns:wp="http://schemas.openxmlformats.org/drawingml/2006/wordprocessingDrawing" xmlns:w10="urn:schemas-microsoft-com:office:word" xmlns:w="http://schemas.openxmlformats.org/wordprocessingml/2006/main" xmlns:w14="http://schemas.microsoft.com/office/word/2010/wordml" xmlns:w15="http://schemas.microsoft.com/office/word/2012/wordml" xmlns:w16cex="http://schemas.microsoft.com/office/word/2018/wordml/cex" xmlns:w16cid="http://schemas.microsoft.com/office/word/2016/wordml/cid" xmlns:w16="http://schemas.microsoft.com/office/word/2018/wordml" xmlns:w16du="http://schemas.microsoft.com/office/word/2023/wordml/word16du" xmlns:w16sdtdh="http://schemas.microsoft.com/office/word/2020/wordml/sdtdatahash" xmlns:w16se="http://schemas.microsoft.com/office/word/2015/wordml/symex" xmlns:wpg="http://schemas.microsoft.com/office/word/2010/wordprocessingGroup" xmlns:wpi="http://schemas.microsoft.com/office/word/2010/wordprocessingInk" xmlns:wne="http://schemas.microsoft.com/office/word/2006/wordml" xmlns:wps="http://schemas.microsoft.com/office/word/2010/wordprocessingShape" mc:Ignorable="w14 w15 w16se w16cid w16 w16cex w16sdtdh wp14">
   <w:abstractNum w:abstractNumId="0" w15:restartNumberingAfterBreak="0">
     <w:nsid w:val="FFFFFFFB"/>
     <w:multiLevelType w:val="multilevel"/>
@@ -5797,19 +5798,19 @@
       </w:rPr>
     </w:lvl>
   </w:abstractNum>
-  <w:num w:numId="1">
+  <w:num w:numId="1" w16cid:durableId="771826405">
     <w:abstractNumId w:val="0"/>
   </w:num>
-  <w:num w:numId="2">
+  <w:num w:numId="2" w16cid:durableId="1969703954">
     <w:abstractNumId w:val="3"/>
   </w:num>
-  <w:num w:numId="3">
+  <w:num w:numId="3" w16cid:durableId="1613590315">
     <w:abstractNumId w:val="3"/>
   </w:num>
-  <w:num w:numId="4">
+  <w:num w:numId="4" w16cid:durableId="1371297194">
     <w:abstractNumId w:val="1"/>
   </w:num>
-  <w:num w:numId="5">
+  <w:num w:numId="5" w16cid:durableId="2098018142">
     <w:abstractNumId w:val="3"/>
     <w:lvlOverride w:ilvl="0">
       <w:startOverride w:val="1"/>
@@ -5839,7 +5840,7 @@
       <w:startOverride w:val="1"/>
     </w:lvlOverride>
   </w:num>
-  <w:num w:numId="6">
+  <w:num w:numId="6" w16cid:durableId="1801223450">
     <w:abstractNumId w:val="3"/>
     <w:lvlOverride w:ilvl="0">
       <w:startOverride w:val="1"/>
@@ -5869,10 +5870,10 @@
       <w:startOverride w:val="1"/>
     </w:lvlOverride>
   </w:num>
-  <w:num w:numId="7">
+  <w:num w:numId="7" w16cid:durableId="1777553469">
     <w:abstractNumId w:val="3"/>
   </w:num>
-  <w:num w:numId="8">
+  <w:num w:numId="8" w16cid:durableId="1082290200">
     <w:abstractNumId w:val="3"/>
     <w:lvlOverride w:ilvl="0">
       <w:startOverride w:val="1"/>
@@ -5902,10 +5903,10 @@
       <w:startOverride w:val="1"/>
     </w:lvlOverride>
   </w:num>
-  <w:num w:numId="9">
+  <w:num w:numId="9" w16cid:durableId="632949382">
     <w:abstractNumId w:val="6"/>
   </w:num>
-  <w:num w:numId="10">
+  <w:num w:numId="10" w16cid:durableId="1034303731">
     <w:abstractNumId w:val="3"/>
     <w:lvlOverride w:ilvl="0">
       <w:startOverride w:val="1"/>
@@ -5935,16 +5936,16 @@
       <w:startOverride w:val="1"/>
     </w:lvlOverride>
   </w:num>
-  <w:num w:numId="11">
+  <w:num w:numId="11" w16cid:durableId="436558026">
     <w:abstractNumId w:val="4"/>
   </w:num>
-  <w:num w:numId="12">
+  <w:num w:numId="12" w16cid:durableId="1172648265">
     <w:abstractNumId w:val="5"/>
   </w:num>
-  <w:num w:numId="13">
+  <w:num w:numId="13" w16cid:durableId="2039549662">
     <w:abstractNumId w:val="5"/>
   </w:num>
-  <w:num w:numId="14">
+  <w:num w:numId="14" w16cid:durableId="957101459">
     <w:abstractNumId w:val="5"/>
     <w:lvlOverride w:ilvl="0">
       <w:startOverride w:val="1"/>
@@ -5974,10 +5975,10 @@
       <w:startOverride w:val="1"/>
     </w:lvlOverride>
   </w:num>
-  <w:num w:numId="15">
+  <w:num w:numId="15" w16cid:durableId="662512711">
     <w:abstractNumId w:val="7"/>
   </w:num>
-  <w:num w:numId="16">
+  <w:num w:numId="16" w16cid:durableId="672534187">
     <w:abstractNumId w:val="5"/>
     <w:lvlOverride w:ilvl="0">
       <w:startOverride w:val="1"/>
@@ -6007,10 +6008,10 @@
       <w:startOverride w:val="1"/>
     </w:lvlOverride>
   </w:num>
-  <w:num w:numId="17">
+  <w:num w:numId="17" w16cid:durableId="749810956">
     <w:abstractNumId w:val="7"/>
   </w:num>
-  <w:num w:numId="18">
+  <w:num w:numId="18" w16cid:durableId="1491561961">
     <w:abstractNumId w:val="5"/>
     <w:lvlOverride w:ilvl="0">
       <w:startOverride w:val="1"/>
@@ -6040,7 +6041,7 @@
       <w:startOverride w:val="1"/>
     </w:lvlOverride>
   </w:num>
-  <w:num w:numId="19">
+  <w:num w:numId="19" w16cid:durableId="1220091217">
     <w:abstractNumId w:val="5"/>
     <w:lvlOverride w:ilvl="0">
       <w:startOverride w:val="1"/>
@@ -6070,10 +6071,10 @@
       <w:startOverride w:val="1"/>
     </w:lvlOverride>
   </w:num>
-  <w:num w:numId="20">
+  <w:num w:numId="20" w16cid:durableId="447429277">
     <w:abstractNumId w:val="2"/>
   </w:num>
-  <w:num w:numId="21">
+  <w:num w:numId="21" w16cid:durableId="718818700">
     <w:abstractNumId w:val="5"/>
     <w:lvlOverride w:ilvl="0">
       <w:startOverride w:val="1"/>

</xml_diff>